<commit_message>
change revenue tables title and updated gds query
</commit_message>
<xml_diff>
--- a/output/Flight Performance Week Ending 2025-12-13.docx
+++ b/output/Flight Performance Week Ending 2025-12-13.docx
@@ -1033,7 +1033,7 @@
                 <w:sz w:val="20"/>
                 <w:rFonts w:ascii="Montserrat" w:hAnsi="Montserrat"/>
               </w:rPr>
-              <w:t>-2.8%</w:t>
+              <w:t>-1.7%</w:t>
             </w:r>
           </w:p>
         </w:tc>
@@ -1220,54 +1220,30 @@
                 <w:sz w:val="20"/>
                 <w:rFonts w:ascii="Montserrat" w:hAnsi="Montserrat"/>
               </w:rPr>
-              <w:t>-2.0%</w:t>
-            </w:r>
-          </w:p>
-        </w:tc>
-        <w:tc>
-          <w:tcPr>
-            <w:tcW w:type="dxa" w:w="1152"/>
+              <w:t>-1.1%</w:t>
+            </w:r>
+          </w:p>
+        </w:tc>
+        <w:tc>
+          <w:tcPr>
+            <w:tcW w:type="dxa" w:w="1152"/>
+            <w:gridSpan w:val="3"/>
+            <w:vMerge w:val="restart"/>
             <w:shd w:val="clear" w:fill="FFFFFF"/>
             <w:vAlign w:val="center"/>
-          </w:tcPr>
-          <w:p>
-            <w:pPr>
-              <w:jc w:val="center"/>
-            </w:pPr>
-            <w:r>
-              <w:rPr>
-                <w:rFonts w:ascii="Montserrat" w:hAnsi="Montserrat"/>
-                <w:b w:val="0"/>
-                <w:sz w:val="20"/>
-                <w:rFonts w:ascii="Montserrat" w:hAnsi="Montserrat"/>
-              </w:rPr>
-            </w:r>
-          </w:p>
-        </w:tc>
-        <w:tc>
-          <w:tcPr>
-            <w:tcW w:type="dxa" w:w="1152"/>
-            <w:shd w:val="clear" w:fill="FFFFFF"/>
-            <w:vAlign w:val="center"/>
-          </w:tcPr>
-          <w:p>
-            <w:pPr>
-              <w:jc w:val="center"/>
-            </w:pPr>
-            <w:r>
-              <w:rPr>
-                <w:rFonts w:ascii="Montserrat" w:hAnsi="Montserrat"/>
-                <w:b w:val="0"/>
-                <w:sz w:val="20"/>
-                <w:rFonts w:ascii="Montserrat" w:hAnsi="Montserrat"/>
-              </w:rPr>
-            </w:r>
-          </w:p>
-        </w:tc>
-        <w:tc>
-          <w:tcPr>
-            <w:tcW w:type="dxa" w:w="1152"/>
-            <w:shd w:val="clear" w:fill="FFFFFF"/>
+            <w:vAlign w:val="center"/>
+            <w:vAlign w:val="center"/>
+            <w:vAlign w:val="center"/>
+            <w:vAlign w:val="center"/>
+            <w:vAlign w:val="center"/>
+            <w:vAlign w:val="center"/>
+            <w:vAlign w:val="center"/>
+            <w:vAlign w:val="center"/>
+            <w:vAlign w:val="center"/>
+            <w:vAlign w:val="center"/>
+            <w:vAlign w:val="center"/>
+            <w:vAlign w:val="center"/>
+            <w:vAlign w:val="center"/>
             <w:vAlign w:val="center"/>
           </w:tcPr>
           <w:p>
@@ -1470,63 +1446,12 @@
         </w:tc>
         <w:tc>
           <w:tcPr>
-            <w:tcW w:type="dxa" w:w="1152"/>
+            <w:tcW w:type="dxa" w:w="2880"/>
+            <w:gridSpan w:val="3"/>
+            <w:vMerge/>
             <w:shd w:val="clear" w:fill="FFFFFF"/>
-            <w:vAlign w:val="center"/>
-          </w:tcPr>
-          <w:p>
-            <w:pPr>
-              <w:jc w:val="center"/>
-            </w:pPr>
-            <w:r>
-              <w:rPr>
-                <w:rFonts w:ascii="Montserrat" w:hAnsi="Montserrat"/>
-                <w:b w:val="0"/>
-                <w:sz w:val="20"/>
-                <w:rFonts w:ascii="Montserrat" w:hAnsi="Montserrat"/>
-              </w:rPr>
-            </w:r>
-          </w:p>
-        </w:tc>
-        <w:tc>
-          <w:tcPr>
-            <w:tcW w:type="dxa" w:w="1152"/>
-            <w:shd w:val="clear" w:fill="FFFFFF"/>
-            <w:vAlign w:val="center"/>
-          </w:tcPr>
-          <w:p>
-            <w:pPr>
-              <w:jc w:val="center"/>
-            </w:pPr>
-            <w:r>
-              <w:rPr>
-                <w:rFonts w:ascii="Montserrat" w:hAnsi="Montserrat"/>
-                <w:b w:val="0"/>
-                <w:sz w:val="20"/>
-                <w:rFonts w:ascii="Montserrat" w:hAnsi="Montserrat"/>
-              </w:rPr>
-            </w:r>
-          </w:p>
-        </w:tc>
-        <w:tc>
-          <w:tcPr>
-            <w:tcW w:type="dxa" w:w="1152"/>
-            <w:shd w:val="clear" w:fill="FFFFFF"/>
-            <w:vAlign w:val="center"/>
-          </w:tcPr>
-          <w:p>
-            <w:pPr>
-              <w:jc w:val="center"/>
-            </w:pPr>
-            <w:r>
-              <w:rPr>
-                <w:rFonts w:ascii="Montserrat" w:hAnsi="Montserrat"/>
-                <w:b w:val="0"/>
-                <w:sz w:val="20"/>
-                <w:rFonts w:ascii="Montserrat" w:hAnsi="Montserrat"/>
-              </w:rPr>
-            </w:r>
-          </w:p>
+          </w:tcPr>
+          <w:p/>
         </w:tc>
       </w:tr>
       <w:tr>
@@ -1651,63 +1576,12 @@
         </w:tc>
         <w:tc>
           <w:tcPr>
-            <w:tcW w:type="dxa" w:w="1152"/>
+            <w:tcW w:type="dxa" w:w="2880"/>
+            <w:gridSpan w:val="3"/>
+            <w:vMerge/>
             <w:shd w:val="clear" w:fill="FFFFFF"/>
-            <w:vAlign w:val="center"/>
-          </w:tcPr>
-          <w:p>
-            <w:pPr>
-              <w:jc w:val="center"/>
-            </w:pPr>
-            <w:r>
-              <w:rPr>
-                <w:rFonts w:ascii="Montserrat" w:hAnsi="Montserrat"/>
-                <w:b w:val="0"/>
-                <w:sz w:val="20"/>
-                <w:rFonts w:ascii="Montserrat" w:hAnsi="Montserrat"/>
-              </w:rPr>
-            </w:r>
-          </w:p>
-        </w:tc>
-        <w:tc>
-          <w:tcPr>
-            <w:tcW w:type="dxa" w:w="1152"/>
-            <w:shd w:val="clear" w:fill="FFFFFF"/>
-            <w:vAlign w:val="center"/>
-          </w:tcPr>
-          <w:p>
-            <w:pPr>
-              <w:jc w:val="center"/>
-            </w:pPr>
-            <w:r>
-              <w:rPr>
-                <w:rFonts w:ascii="Montserrat" w:hAnsi="Montserrat"/>
-                <w:b w:val="0"/>
-                <w:sz w:val="20"/>
-                <w:rFonts w:ascii="Montserrat" w:hAnsi="Montserrat"/>
-              </w:rPr>
-            </w:r>
-          </w:p>
-        </w:tc>
-        <w:tc>
-          <w:tcPr>
-            <w:tcW w:type="dxa" w:w="1152"/>
-            <w:shd w:val="clear" w:fill="FFFFFF"/>
-            <w:vAlign w:val="center"/>
-          </w:tcPr>
-          <w:p>
-            <w:pPr>
-              <w:jc w:val="center"/>
-            </w:pPr>
-            <w:r>
-              <w:rPr>
-                <w:rFonts w:ascii="Montserrat" w:hAnsi="Montserrat"/>
-                <w:b w:val="0"/>
-                <w:sz w:val="20"/>
-                <w:rFonts w:ascii="Montserrat" w:hAnsi="Montserrat"/>
-              </w:rPr>
-            </w:r>
-          </w:p>
+          </w:tcPr>
+          <w:p/>
         </w:tc>
       </w:tr>
       <w:tr>
@@ -1864,63 +1738,12 @@
         </w:tc>
         <w:tc>
           <w:tcPr>
-            <w:tcW w:type="dxa" w:w="1152"/>
+            <w:tcW w:type="dxa" w:w="2880"/>
+            <w:gridSpan w:val="3"/>
+            <w:vMerge/>
             <w:shd w:val="clear" w:fill="FFFFFF"/>
-            <w:vAlign w:val="center"/>
-          </w:tcPr>
-          <w:p>
-            <w:pPr>
-              <w:jc w:val="center"/>
-            </w:pPr>
-            <w:r>
-              <w:rPr>
-                <w:rFonts w:ascii="Montserrat" w:hAnsi="Montserrat"/>
-                <w:b w:val="0"/>
-                <w:sz w:val="20"/>
-                <w:rFonts w:ascii="Montserrat" w:hAnsi="Montserrat"/>
-              </w:rPr>
-            </w:r>
-          </w:p>
-        </w:tc>
-        <w:tc>
-          <w:tcPr>
-            <w:tcW w:type="dxa" w:w="1152"/>
-            <w:shd w:val="clear" w:fill="FFFFFF"/>
-            <w:vAlign w:val="center"/>
-          </w:tcPr>
-          <w:p>
-            <w:pPr>
-              <w:jc w:val="center"/>
-            </w:pPr>
-            <w:r>
-              <w:rPr>
-                <w:rFonts w:ascii="Montserrat" w:hAnsi="Montserrat"/>
-                <w:b w:val="0"/>
-                <w:sz w:val="20"/>
-                <w:rFonts w:ascii="Montserrat" w:hAnsi="Montserrat"/>
-              </w:rPr>
-            </w:r>
-          </w:p>
-        </w:tc>
-        <w:tc>
-          <w:tcPr>
-            <w:tcW w:type="dxa" w:w="1152"/>
-            <w:shd w:val="clear" w:fill="FFFFFF"/>
-            <w:vAlign w:val="center"/>
-          </w:tcPr>
-          <w:p>
-            <w:pPr>
-              <w:jc w:val="center"/>
-            </w:pPr>
-            <w:r>
-              <w:rPr>
-                <w:rFonts w:ascii="Montserrat" w:hAnsi="Montserrat"/>
-                <w:b w:val="0"/>
-                <w:sz w:val="20"/>
-                <w:rFonts w:ascii="Montserrat" w:hAnsi="Montserrat"/>
-              </w:rPr>
-            </w:r>
-          </w:p>
+          </w:tcPr>
+          <w:p/>
         </w:tc>
       </w:tr>
       <w:tr>
@@ -2048,7 +1871,7 @@
               <w:rPr>
                 <w:rFonts w:ascii="Montserrat" w:hAnsi="Montserrat"/>
                 <w:b/>
-                <w:color w:val="000000"/>
+                <w:color w:val="6AA84F"/>
                 <w:sz w:val="20"/>
                 <w:rFonts w:ascii="Montserrat" w:hAnsi="Montserrat"/>
               </w:rPr>
@@ -2080,63 +1903,12 @@
         </w:tc>
         <w:tc>
           <w:tcPr>
-            <w:tcW w:type="dxa" w:w="1152"/>
+            <w:tcW w:type="dxa" w:w="2880"/>
+            <w:gridSpan w:val="3"/>
+            <w:vMerge/>
             <w:shd w:val="clear" w:fill="FFFFFF"/>
-            <w:vAlign w:val="center"/>
-          </w:tcPr>
-          <w:p>
-            <w:pPr>
-              <w:jc w:val="center"/>
-            </w:pPr>
-            <w:r>
-              <w:rPr>
-                <w:rFonts w:ascii="Montserrat" w:hAnsi="Montserrat"/>
-                <w:b w:val="0"/>
-                <w:sz w:val="20"/>
-                <w:rFonts w:ascii="Montserrat" w:hAnsi="Montserrat"/>
-              </w:rPr>
-            </w:r>
-          </w:p>
-        </w:tc>
-        <w:tc>
-          <w:tcPr>
-            <w:tcW w:type="dxa" w:w="1152"/>
-            <w:shd w:val="clear" w:fill="FFFFFF"/>
-            <w:vAlign w:val="center"/>
-          </w:tcPr>
-          <w:p>
-            <w:pPr>
-              <w:jc w:val="center"/>
-            </w:pPr>
-            <w:r>
-              <w:rPr>
-                <w:rFonts w:ascii="Montserrat" w:hAnsi="Montserrat"/>
-                <w:b w:val="0"/>
-                <w:sz w:val="20"/>
-                <w:rFonts w:ascii="Montserrat" w:hAnsi="Montserrat"/>
-              </w:rPr>
-            </w:r>
-          </w:p>
-        </w:tc>
-        <w:tc>
-          <w:tcPr>
-            <w:tcW w:type="dxa" w:w="1152"/>
-            <w:shd w:val="clear" w:fill="FFFFFF"/>
-            <w:vAlign w:val="center"/>
-          </w:tcPr>
-          <w:p>
-            <w:pPr>
-              <w:jc w:val="center"/>
-            </w:pPr>
-            <w:r>
-              <w:rPr>
-                <w:rFonts w:ascii="Montserrat" w:hAnsi="Montserrat"/>
-                <w:b w:val="0"/>
-                <w:sz w:val="20"/>
-                <w:rFonts w:ascii="Montserrat" w:hAnsi="Montserrat"/>
-              </w:rPr>
-            </w:r>
-          </w:p>
+          </w:tcPr>
+          <w:p/>
         </w:tc>
       </w:tr>
     </w:tbl>
@@ -5207,7 +4979,9 @@
         </w:tc>
         <w:tc>
           <w:tcPr>
-            <w:tcW w:type="dxa" w:w="1152"/>
+            <w:tcW w:type="dxa" w:w="3456"/>
+            <w:gridSpan w:val="3"/>
+            <w:vMerge w:val="restart"/>
             <w:vAlign w:val="center"/>
           </w:tcPr>
           <w:p>
@@ -5223,12 +4997,6 @@
               </w:rPr>
             </w:r>
           </w:p>
-        </w:tc>
-        <w:tc>
-          <w:tcPr>
-            <w:tcW w:type="dxa" w:w="1152"/>
-            <w:vAlign w:val="center"/>
-          </w:tcPr>
           <w:p>
             <w:pPr>
               <w:jc w:val="center"/>
@@ -5242,12 +5010,45 @@
               </w:rPr>
             </w:r>
           </w:p>
-        </w:tc>
-        <w:tc>
-          <w:tcPr>
-            <w:tcW w:type="dxa" w:w="1152"/>
-            <w:vAlign w:val="center"/>
-          </w:tcPr>
+          <w:p>
+            <w:pPr>
+              <w:jc w:val="center"/>
+            </w:pPr>
+            <w:r>
+              <w:rPr>
+                <w:rFonts w:ascii="Montserrat" w:hAnsi="Montserrat"/>
+                <w:b w:val="0"/>
+                <w:sz w:val="20"/>
+                <w:rFonts w:ascii="Montserrat" w:hAnsi="Montserrat"/>
+              </w:rPr>
+            </w:r>
+          </w:p>
+          <w:p>
+            <w:pPr>
+              <w:jc w:val="center"/>
+            </w:pPr>
+            <w:r>
+              <w:rPr>
+                <w:rFonts w:ascii="Montserrat" w:hAnsi="Montserrat"/>
+                <w:b w:val="0"/>
+                <w:sz w:val="20"/>
+                <w:rFonts w:ascii="Montserrat" w:hAnsi="Montserrat"/>
+              </w:rPr>
+            </w:r>
+          </w:p>
+          <w:p>
+            <w:pPr>
+              <w:jc w:val="center"/>
+            </w:pPr>
+            <w:r>
+              <w:rPr>
+                <w:rFonts w:ascii="Montserrat" w:hAnsi="Montserrat"/>
+                <w:b w:val="0"/>
+                <w:sz w:val="20"/>
+                <w:rFonts w:ascii="Montserrat" w:hAnsi="Montserrat"/>
+              </w:rPr>
+            </w:r>
+          </w:p>
           <w:p>
             <w:pPr>
               <w:jc w:val="center"/>
@@ -5463,60 +5264,12 @@
         </w:tc>
         <w:tc>
           <w:tcPr>
-            <w:tcW w:type="dxa" w:w="1152"/>
-            <w:vAlign w:val="center"/>
-          </w:tcPr>
-          <w:p>
-            <w:pPr>
-              <w:jc w:val="center"/>
-            </w:pPr>
-            <w:r>
-              <w:rPr>
-                <w:rFonts w:ascii="Montserrat" w:hAnsi="Montserrat"/>
-                <w:b w:val="0"/>
-                <w:sz w:val="20"/>
-                <w:rFonts w:ascii="Montserrat" w:hAnsi="Montserrat"/>
-              </w:rPr>
-            </w:r>
-          </w:p>
-        </w:tc>
-        <w:tc>
-          <w:tcPr>
-            <w:tcW w:type="dxa" w:w="1152"/>
-            <w:vAlign w:val="center"/>
-          </w:tcPr>
-          <w:p>
-            <w:pPr>
-              <w:jc w:val="center"/>
-            </w:pPr>
-            <w:r>
-              <w:rPr>
-                <w:rFonts w:ascii="Montserrat" w:hAnsi="Montserrat"/>
-                <w:b w:val="0"/>
-                <w:sz w:val="20"/>
-                <w:rFonts w:ascii="Montserrat" w:hAnsi="Montserrat"/>
-              </w:rPr>
-            </w:r>
-          </w:p>
-        </w:tc>
-        <w:tc>
-          <w:tcPr>
-            <w:tcW w:type="dxa" w:w="1152"/>
-            <w:vAlign w:val="center"/>
-          </w:tcPr>
-          <w:p>
-            <w:pPr>
-              <w:jc w:val="center"/>
-            </w:pPr>
-            <w:r>
-              <w:rPr>
-                <w:rFonts w:ascii="Montserrat" w:hAnsi="Montserrat"/>
-                <w:b w:val="0"/>
-                <w:sz w:val="20"/>
-                <w:rFonts w:ascii="Montserrat" w:hAnsi="Montserrat"/>
-              </w:rPr>
-            </w:r>
-          </w:p>
+            <w:tcW w:type="dxa" w:w="3456"/>
+            <w:gridSpan w:val="3"/>
+            <w:vMerge/>
+            <w:vAlign w:val="center"/>
+          </w:tcPr>
+          <w:p/>
         </w:tc>
         <w:tc>
           <w:tcPr>
@@ -9535,12 +9288,9 @@
         </w:tc>
         <w:tc>
           <w:tcPr>
-            <w:tcW w:type="dxa" w:w="1152"/>
-            <w:vAlign w:val="center"/>
-            <w:top w:val="nil" w:color="FFFFFF"/>
-            <w:bottom w:val="nil" w:color="FFFFFF"/>
-            <w:left w:val="nil" w:color="FFFFFF"/>
-            <w:right w:val="nil" w:color="FFFFFF"/>
+            <w:tcW w:type="dxa" w:w="3456"/>
+            <w:gridSpan w:val="3"/>
+            <w:vAlign w:val="center"/>
           </w:tcPr>
           <w:p>
             <w:pPr>
@@ -9555,16 +9305,6 @@
               </w:rPr>
             </w:r>
           </w:p>
-        </w:tc>
-        <w:tc>
-          <w:tcPr>
-            <w:tcW w:type="dxa" w:w="1152"/>
-            <w:vAlign w:val="center"/>
-            <w:top w:val="nil" w:color="FFFFFF"/>
-            <w:bottom w:val="nil" w:color="FFFFFF"/>
-            <w:left w:val="nil" w:color="FFFFFF"/>
-            <w:right w:val="nil" w:color="FFFFFF"/>
-          </w:tcPr>
           <w:p>
             <w:pPr>
               <w:jc w:val="center"/>
@@ -9578,16 +9318,6 @@
               </w:rPr>
             </w:r>
           </w:p>
-        </w:tc>
-        <w:tc>
-          <w:tcPr>
-            <w:tcW w:type="dxa" w:w="1152"/>
-            <w:vAlign w:val="center"/>
-            <w:top w:val="nil" w:color="FFFFFF"/>
-            <w:bottom w:val="nil" w:color="FFFFFF"/>
-            <w:left w:val="nil" w:color="FFFFFF"/>
-            <w:right w:val="nil" w:color="FFFFFF"/>
-          </w:tcPr>
           <w:p>
             <w:pPr>
               <w:jc w:val="center"/>
@@ -11920,7 +11650,7 @@
                 <w:sz w:val="20"/>
                 <w:rFonts w:ascii="Montserrat" w:hAnsi="Montserrat"/>
               </w:rPr>
-              <w:t>0.0%</w:t>
+              <w:t>24.5%</w:t>
             </w:r>
           </w:p>
         </w:tc>
@@ -11942,7 +11672,7 @@
                 <w:sz w:val="20"/>
                 <w:rFonts w:ascii="Montserrat" w:hAnsi="Montserrat"/>
               </w:rPr>
-              <w:t>+0</w:t>
+              <w:t>+1380</w:t>
             </w:r>
           </w:p>
         </w:tc>
@@ -11964,7 +11694,7 @@
                 <w:sz w:val="20"/>
                 <w:rFonts w:ascii="Montserrat" w:hAnsi="Montserrat"/>
               </w:rPr>
-              <w:t>+1320</w:t>
+              <w:t>+820</w:t>
             </w:r>
           </w:p>
         </w:tc>
@@ -11986,7 +11716,7 @@
                 <w:sz w:val="20"/>
                 <w:rFonts w:ascii="Montserrat" w:hAnsi="Montserrat"/>
               </w:rPr>
-              <w:t>36.1%</w:t>
+              <w:t>24.5%</w:t>
             </w:r>
           </w:p>
         </w:tc>
@@ -12008,7 +11738,7 @@
                 <w:sz w:val="20"/>
                 <w:rFonts w:ascii="Montserrat" w:hAnsi="Montserrat"/>
               </w:rPr>
-              <w:t>+2030</w:t>
+              <w:t>+1320</w:t>
             </w:r>
           </w:p>
         </w:tc>
@@ -12030,7 +11760,7 @@
                 <w:sz w:val="20"/>
                 <w:rFonts w:ascii="Montserrat" w:hAnsi="Montserrat"/>
               </w:rPr>
-              <w:t>+0</w:t>
+              <w:t>+730</w:t>
             </w:r>
           </w:p>
         </w:tc>
@@ -12129,7 +11859,7 @@
                 <w:sz w:val="20"/>
                 <w:rFonts w:ascii="Montserrat" w:hAnsi="Montserrat"/>
               </w:rPr>
-              <w:t>24.5%</w:t>
+              <w:t>36.1%</w:t>
             </w:r>
           </w:p>
         </w:tc>
@@ -12151,7 +11881,7 @@
                 <w:sz w:val="20"/>
                 <w:rFonts w:ascii="Montserrat" w:hAnsi="Montserrat"/>
               </w:rPr>
-              <w:t>+1380</w:t>
+              <w:t>+2030</w:t>
             </w:r>
           </w:p>
         </w:tc>
@@ -12173,7 +11903,7 @@
                 <w:sz w:val="20"/>
                 <w:rFonts w:ascii="Montserrat" w:hAnsi="Montserrat"/>
               </w:rPr>
-              <w:t>+770</w:t>
+              <w:t>+2270</w:t>
             </w:r>
           </w:p>
         </w:tc>
@@ -12195,7 +11925,7 @@
                 <w:sz w:val="20"/>
                 <w:rFonts w:ascii="Montserrat" w:hAnsi="Montserrat"/>
               </w:rPr>
-              <w:t>5.2%</w:t>
+              <w:t>39.3%</w:t>
             </w:r>
           </w:p>
         </w:tc>
@@ -12217,7 +11947,7 @@
                 <w:sz w:val="20"/>
                 <w:rFonts w:ascii="Montserrat" w:hAnsi="Montserrat"/>
               </w:rPr>
-              <w:t>+520</w:t>
+              <w:t>+770</w:t>
             </w:r>
           </w:p>
         </w:tc>
@@ -12239,7 +11969,7 @@
                 <w:sz w:val="20"/>
                 <w:rFonts w:ascii="Montserrat" w:hAnsi="Montserrat"/>
               </w:rPr>
-              <w:t>+820</w:t>
+              <w:t>+540</w:t>
             </w:r>
           </w:p>
         </w:tc>
@@ -14952,7 +14682,7 @@
                 <w:sz w:val="20"/>
                 <w:rFonts w:ascii="Montserrat" w:hAnsi="Montserrat"/>
               </w:rPr>
-              <w:t>-4.1%</w:t>
+              <w:t>-4.2%</w:t>
             </w:r>
           </w:p>
         </w:tc>
@@ -14974,7 +14704,7 @@
                 <w:sz w:val="20"/>
                 <w:rFonts w:ascii="Montserrat" w:hAnsi="Montserrat"/>
               </w:rPr>
-              <w:t>+3.7%</w:t>
+              <w:t>+3.6%</w:t>
             </w:r>
           </w:p>
         </w:tc>
@@ -16420,7 +16150,7 @@
                 <w:sz w:val="20"/>
                 <w:rFonts w:ascii="Montserrat" w:hAnsi="Montserrat"/>
               </w:rPr>
-              <w:t>1.51</w:t>
+              <w:t>1.52</w:t>
             </w:r>
           </w:p>
         </w:tc>
@@ -16442,7 +16172,7 @@
                 <w:sz w:val="20"/>
                 <w:rFonts w:ascii="Montserrat" w:hAnsi="Montserrat"/>
               </w:rPr>
-              <w:t>+54.1%</w:t>
+              <w:t>+54.5%</w:t>
             </w:r>
           </w:p>
         </w:tc>
@@ -16703,7 +16433,7 @@
                 <w:sz w:val="20"/>
                 <w:rFonts w:ascii="Montserrat" w:hAnsi="Montserrat"/>
               </w:rPr>
-              <w:t>-35.4%</w:t>
+              <w:t>-35.3%</w:t>
             </w:r>
           </w:p>
         </w:tc>
@@ -16974,7 +16704,7 @@
                 <w:sz w:val="20"/>
                 <w:rFonts w:ascii="Montserrat" w:hAnsi="Montserrat"/>
               </w:rPr>
-              <w:t>+10.3%</w:t>
+              <w:t>+10.5%</w:t>
             </w:r>
           </w:p>
         </w:tc>
@@ -17664,7 +17394,7 @@
                 <w:sz w:val="20"/>
                 <w:rFonts w:ascii="Montserrat" w:hAnsi="Montserrat"/>
               </w:rPr>
-              <w:t>net</w:t>
+              <w:t>Net Cont w/ Fee</w:t>
             </w:r>
           </w:p>
         </w:tc>
@@ -17727,7 +17457,7 @@
                 <w:sz w:val="20"/>
                 <w:rFonts w:ascii="Montserrat" w:hAnsi="Montserrat"/>
               </w:rPr>
-              <w:t>net</w:t>
+              <w:t>Net Cont w/ Fee</w:t>
             </w:r>
           </w:p>
         </w:tc>
@@ -17794,7 +17524,7 @@
                 <w:sz w:val="20"/>
                 <w:rFonts w:ascii="Montserrat" w:hAnsi="Montserrat"/>
               </w:rPr>
-              <w:t>net</w:t>
+              <w:t>Net Cont w/ Fee</w:t>
             </w:r>
           </w:p>
         </w:tc>
@@ -18933,7 +18663,7 @@
                 <w:sz w:val="20"/>
                 <w:rFonts w:ascii="Montserrat" w:hAnsi="Montserrat"/>
               </w:rPr>
-              <w:t>net</w:t>
+              <w:t>Net Cont w/ Fee</w:t>
             </w:r>
           </w:p>
         </w:tc>
@@ -18996,7 +18726,7 @@
                 <w:sz w:val="20"/>
                 <w:rFonts w:ascii="Montserrat" w:hAnsi="Montserrat"/>
               </w:rPr>
-              <w:t>net</w:t>
+              <w:t>Net Cont w/ Fee</w:t>
             </w:r>
           </w:p>
         </w:tc>
@@ -19070,7 +18800,7 @@
                 <w:sz w:val="20"/>
                 <w:rFonts w:ascii="Montserrat" w:hAnsi="Montserrat"/>
               </w:rPr>
-              <w:t>net</w:t>
+              <w:t>Net Cont w/ Fee</w:t>
             </w:r>
           </w:p>
         </w:tc>
@@ -20327,7 +20057,9 @@
         </w:tc>
         <w:tc>
           <w:tcPr>
-            <w:tcW w:type="dxa" w:w="1152"/>
+            <w:tcW w:type="dxa" w:w="3456"/>
+            <w:gridSpan w:val="3"/>
+            <w:vMerge w:val="restart"/>
             <w:vAlign w:val="center"/>
           </w:tcPr>
           <w:p>
@@ -20343,12 +20075,6 @@
               </w:rPr>
             </w:r>
           </w:p>
-        </w:tc>
-        <w:tc>
-          <w:tcPr>
-            <w:tcW w:type="dxa" w:w="1152"/>
-            <w:vAlign w:val="center"/>
-          </w:tcPr>
           <w:p>
             <w:pPr>
               <w:jc w:val="center"/>
@@ -20362,12 +20088,45 @@
               </w:rPr>
             </w:r>
           </w:p>
-        </w:tc>
-        <w:tc>
-          <w:tcPr>
-            <w:tcW w:type="dxa" w:w="1152"/>
-            <w:vAlign w:val="center"/>
-          </w:tcPr>
+          <w:p>
+            <w:pPr>
+              <w:jc w:val="center"/>
+            </w:pPr>
+            <w:r>
+              <w:rPr>
+                <w:rFonts w:ascii="Montserrat" w:hAnsi="Montserrat"/>
+                <w:b w:val="0"/>
+                <w:sz w:val="20"/>
+                <w:rFonts w:ascii="Montserrat" w:hAnsi="Montserrat"/>
+              </w:rPr>
+            </w:r>
+          </w:p>
+          <w:p>
+            <w:pPr>
+              <w:jc w:val="center"/>
+            </w:pPr>
+            <w:r>
+              <w:rPr>
+                <w:rFonts w:ascii="Montserrat" w:hAnsi="Montserrat"/>
+                <w:b w:val="0"/>
+                <w:sz w:val="20"/>
+                <w:rFonts w:ascii="Montserrat" w:hAnsi="Montserrat"/>
+              </w:rPr>
+            </w:r>
+          </w:p>
+          <w:p>
+            <w:pPr>
+              <w:jc w:val="center"/>
+            </w:pPr>
+            <w:r>
+              <w:rPr>
+                <w:rFonts w:ascii="Montserrat" w:hAnsi="Montserrat"/>
+                <w:b w:val="0"/>
+                <w:sz w:val="20"/>
+                <w:rFonts w:ascii="Montserrat" w:hAnsi="Montserrat"/>
+              </w:rPr>
+            </w:r>
+          </w:p>
           <w:p>
             <w:pPr>
               <w:jc w:val="center"/>
@@ -20583,60 +20342,12 @@
         </w:tc>
         <w:tc>
           <w:tcPr>
-            <w:tcW w:type="dxa" w:w="1152"/>
-            <w:vAlign w:val="center"/>
-          </w:tcPr>
-          <w:p>
-            <w:pPr>
-              <w:jc w:val="center"/>
-            </w:pPr>
-            <w:r>
-              <w:rPr>
-                <w:rFonts w:ascii="Montserrat" w:hAnsi="Montserrat"/>
-                <w:b w:val="0"/>
-                <w:sz w:val="20"/>
-                <w:rFonts w:ascii="Montserrat" w:hAnsi="Montserrat"/>
-              </w:rPr>
-            </w:r>
-          </w:p>
-        </w:tc>
-        <w:tc>
-          <w:tcPr>
-            <w:tcW w:type="dxa" w:w="1152"/>
-            <w:vAlign w:val="center"/>
-          </w:tcPr>
-          <w:p>
-            <w:pPr>
-              <w:jc w:val="center"/>
-            </w:pPr>
-            <w:r>
-              <w:rPr>
-                <w:rFonts w:ascii="Montserrat" w:hAnsi="Montserrat"/>
-                <w:b w:val="0"/>
-                <w:sz w:val="20"/>
-                <w:rFonts w:ascii="Montserrat" w:hAnsi="Montserrat"/>
-              </w:rPr>
-            </w:r>
-          </w:p>
-        </w:tc>
-        <w:tc>
-          <w:tcPr>
-            <w:tcW w:type="dxa" w:w="1152"/>
-            <w:vAlign w:val="center"/>
-          </w:tcPr>
-          <w:p>
-            <w:pPr>
-              <w:jc w:val="center"/>
-            </w:pPr>
-            <w:r>
-              <w:rPr>
-                <w:rFonts w:ascii="Montserrat" w:hAnsi="Montserrat"/>
-                <w:b w:val="0"/>
-                <w:sz w:val="20"/>
-                <w:rFonts w:ascii="Montserrat" w:hAnsi="Montserrat"/>
-              </w:rPr>
-            </w:r>
-          </w:p>
+            <w:tcW w:type="dxa" w:w="3456"/>
+            <w:gridSpan w:val="3"/>
+            <w:vMerge/>
+            <w:vAlign w:val="center"/>
+          </w:tcPr>
+          <w:p/>
         </w:tc>
         <w:tc>
           <w:tcPr>
@@ -22016,7 +21727,7 @@
                 <w:sz w:val="20"/>
                 <w:rFonts w:ascii="Montserrat" w:hAnsi="Montserrat"/>
               </w:rPr>
-              <w:t>net</w:t>
+              <w:t>Net Cont w/ Fee</w:t>
             </w:r>
           </w:p>
         </w:tc>
@@ -22079,7 +21790,7 @@
                 <w:sz w:val="20"/>
                 <w:rFonts w:ascii="Montserrat" w:hAnsi="Montserrat"/>
               </w:rPr>
-              <w:t>net</w:t>
+              <w:t>Net Cont w/ Fee</w:t>
             </w:r>
           </w:p>
         </w:tc>
@@ -22148,7 +21859,7 @@
                 <w:sz w:val="20"/>
                 <w:rFonts w:ascii="Montserrat" w:hAnsi="Montserrat"/>
               </w:rPr>
-              <w:t>net</w:t>
+              <w:t>Net Cont w/ Fee</w:t>
             </w:r>
           </w:p>
         </w:tc>
@@ -23809,7 +23520,7 @@
                 <w:sz w:val="20"/>
                 <w:rFonts w:ascii="Montserrat" w:hAnsi="Montserrat"/>
               </w:rPr>
-              <w:t>net</w:t>
+              <w:t>Net Cont w/ Fee</w:t>
             </w:r>
           </w:p>
         </w:tc>
@@ -23872,7 +23583,7 @@
                 <w:sz w:val="20"/>
                 <w:rFonts w:ascii="Montserrat" w:hAnsi="Montserrat"/>
               </w:rPr>
-              <w:t>net</w:t>
+              <w:t>Net Cont w/ Fee</w:t>
             </w:r>
           </w:p>
         </w:tc>
@@ -23940,7 +23651,7 @@
                 <w:sz w:val="20"/>
                 <w:rFonts w:ascii="Montserrat" w:hAnsi="Montserrat"/>
               </w:rPr>
-              <w:t>net</w:t>
+              <w:t>Net Cont w/ Fee</w:t>
             </w:r>
           </w:p>
         </w:tc>
@@ -24607,12 +24318,9 @@
         </w:tc>
         <w:tc>
           <w:tcPr>
-            <w:tcW w:type="dxa" w:w="1152"/>
-            <w:vAlign w:val="center"/>
-            <w:top w:val="nil" w:color="FFFFFF"/>
-            <w:bottom w:val="nil" w:color="FFFFFF"/>
-            <w:left w:val="nil" w:color="FFFFFF"/>
-            <w:right w:val="nil" w:color="FFFFFF"/>
+            <w:tcW w:type="dxa" w:w="3456"/>
+            <w:gridSpan w:val="3"/>
+            <w:vAlign w:val="center"/>
           </w:tcPr>
           <w:p>
             <w:pPr>
@@ -24627,16 +24335,6 @@
               </w:rPr>
             </w:r>
           </w:p>
-        </w:tc>
-        <w:tc>
-          <w:tcPr>
-            <w:tcW w:type="dxa" w:w="1152"/>
-            <w:vAlign w:val="center"/>
-            <w:top w:val="nil" w:color="FFFFFF"/>
-            <w:bottom w:val="nil" w:color="FFFFFF"/>
-            <w:left w:val="nil" w:color="FFFFFF"/>
-            <w:right w:val="nil" w:color="FFFFFF"/>
-          </w:tcPr>
           <w:p>
             <w:pPr>
               <w:jc w:val="center"/>
@@ -24650,16 +24348,6 @@
               </w:rPr>
             </w:r>
           </w:p>
-        </w:tc>
-        <w:tc>
-          <w:tcPr>
-            <w:tcW w:type="dxa" w:w="1152"/>
-            <w:vAlign w:val="center"/>
-            <w:top w:val="nil" w:color="FFFFFF"/>
-            <w:bottom w:val="nil" w:color="FFFFFF"/>
-            <w:left w:val="nil" w:color="FFFFFF"/>
-            <w:right w:val="nil" w:color="FFFFFF"/>
-          </w:tcPr>
           <w:p>
             <w:pPr>
               <w:jc w:val="center"/>
@@ -24728,7 +24416,7 @@
               <w:rPr>
                 <w:rFonts w:ascii="Montserrat" w:hAnsi="Montserrat"/>
                 <w:b/>
-                <w:color w:val="000000"/>
+                <w:color w:val="6AA84F"/>
                 <w:sz w:val="20"/>
                 <w:rFonts w:ascii="Montserrat" w:hAnsi="Montserrat"/>
               </w:rPr>
@@ -24802,7 +24490,7 @@
               <w:rPr>
                 <w:rFonts w:ascii="Montserrat" w:hAnsi="Montserrat"/>
                 <w:b/>
-                <w:color w:val="000000"/>
+                <w:color w:val="6AA84F"/>
                 <w:sz w:val="20"/>
                 <w:rFonts w:ascii="Montserrat" w:hAnsi="Montserrat"/>
               </w:rPr>

</xml_diff>